<commit_message>
Added the most recent tutorials
</commit_message>
<xml_diff>
--- a/Server project.docx
+++ b/Server project.docx
@@ -296,7 +296,6 @@
         <w:r>
           <w:rPr>
             <w:rStyle w:val="Hyperlink"/>
-            <w:color w:val="000000" w:themeColor="text1"/>
           </w:rPr>
           <w:t>https://www.digitalocean.com/community/tutorials/how-to-create-your-first-digitalocean-droplet</w:t>
         </w:r>
@@ -318,7 +317,6 @@
         <w:r>
           <w:rPr>
             <w:rStyle w:val="Hyperlink"/>
-            <w:color w:val="000000" w:themeColor="text1"/>
           </w:rPr>
           <w:t>https://www.digitalocean.com/community/tutorials/how-to-use-ssh-keys-with-digitalocean-droplets</w:t>
         </w:r>
@@ -340,7 +338,6 @@
         <w:r>
           <w:rPr>
             <w:rStyle w:val="Hyperlink"/>
-            <w:color w:val="000000" w:themeColor="text1"/>
           </w:rPr>
           <w:t>https://www.digitalocean.com/community/tutorials/initial-server-setup-with-ubuntu-16-04</w:t>
         </w:r>
@@ -476,7 +473,7 @@
     </w:p>
     <w:p>
       <w:pPr>
-        <w:pStyle w:val="Heading1"/>
+        <w:pStyle w:val="Subtitle"/>
       </w:pPr>
       <w:r>
         <w:t>The result</w:t>
@@ -584,7 +581,6 @@
         <w:r>
           <w:rPr>
             <w:rStyle w:val="Hyperlink"/>
-            <w:color w:val="000000" w:themeColor="text1"/>
           </w:rPr>
           <w:t>https://www.digitalocean.com/community/tutorials/how-to-install-python-3-and-set-up-a-local-programming-environment-on-ubuntu-16-04</w:t>
         </w:r>
@@ -614,7 +610,6 @@
         <w:spacing w:line="276" w:lineRule="auto"/>
         <w:rPr>
           <w:rStyle w:val="Hyperlink"/>
-          <w:color w:val="000000" w:themeColor="text1"/>
           <w:u w:val="none"/>
         </w:rPr>
       </w:pPr>
@@ -622,7 +617,6 @@
         <w:r>
           <w:rPr>
             <w:rStyle w:val="Hyperlink"/>
-            <w:color w:val="000000" w:themeColor="text1"/>
           </w:rPr>
           <w:t>https://www.digitalocean.com/community/tutorials/how-to-set-up-an-apache-mysql-and-python-lamp-server-without-frameworks-on-ubuntu-14-04</w:t>
         </w:r>
@@ -638,14 +632,12 @@
         <w:spacing w:line="276" w:lineRule="auto"/>
         <w:rPr>
           <w:rStyle w:val="Hyperlink"/>
-          <w:color w:val="000000" w:themeColor="text1"/>
           <w:u w:val="none"/>
         </w:rPr>
       </w:pPr>
       <w:r>
         <w:rPr>
           <w:rStyle w:val="Hyperlink"/>
-          <w:color w:val="000000" w:themeColor="text1"/>
           <w:u w:val="none"/>
         </w:rPr>
         <w:t>Skip step 1</w:t>
@@ -739,7 +731,7 @@
         <w:spacing w:line="276" w:lineRule="auto"/>
       </w:pPr>
       <w:r>
-        <w:t>Screenshot</w:t>
+        <w:t>The result</w:t>
       </w:r>
     </w:p>
     <w:p>
@@ -857,11 +849,31 @@
     </w:p>
     <w:p/>
     <w:p>
-      <w:r>
-        <w:t>general info:</w:t>
-      </w:r>
-    </w:p>
-    <w:p>
+      <w:pPr>
+        <w:pStyle w:val="Subtitle"/>
+      </w:pPr>
+      <w:r>
+        <w:t xml:space="preserve">Tutorials used: </w:t>
+      </w:r>
+    </w:p>
+    <w:p>
+      <w:pPr>
+        <w:rPr>
+          <w:color w:val="000000" w:themeColor="text1"/>
+        </w:rPr>
+      </w:pPr>
+    </w:p>
+    <w:p>
+      <w:pPr>
+        <w:pStyle w:val="ListParagraph"/>
+        <w:numPr>
+          <w:ilvl w:val="0"/>
+          <w:numId w:val="5"/>
+        </w:numPr>
+        <w:rPr>
+          <w:color w:val="000000" w:themeColor="text1"/>
+        </w:rPr>
+      </w:pPr>
       <w:hyperlink r:id="rId16" w:history="1">
         <w:r>
           <w:rPr>
@@ -871,9 +883,264 @@
         </w:r>
       </w:hyperlink>
     </w:p>
+    <w:p>
+      <w:pPr>
+        <w:pStyle w:val="ListParagraph"/>
+        <w:numPr>
+          <w:ilvl w:val="0"/>
+          <w:numId w:val="5"/>
+        </w:numPr>
+        <w:rPr>
+          <w:rStyle w:val="Hyperlink"/>
+          <w:u w:val="none"/>
+        </w:rPr>
+      </w:pPr>
+      <w:hyperlink r:id="rId17" w:history="1">
+        <w:r>
+          <w:rPr>
+            <w:rStyle w:val="Hyperlink"/>
+          </w:rPr>
+          <w:t>https://www.digitalocean.com/community/tutorials/how-to-create-a-table-in-mysql-and-mariadb-on-an-ubuntu-cloud-server</w:t>
+        </w:r>
+      </w:hyperlink>
+    </w:p>
+    <w:p>
+      <w:pPr>
+        <w:pStyle w:val="ListParagraph"/>
+        <w:numPr>
+          <w:ilvl w:val="0"/>
+          <w:numId w:val="5"/>
+        </w:numPr>
+        <w:rPr>
+          <w:color w:val="000000" w:themeColor="text1"/>
+        </w:rPr>
+      </w:pPr>
+      <w:r>
+        <w:rPr>
+          <w:rStyle w:val="Hyperlink"/>
+          <w:u w:val="none"/>
+        </w:rPr>
+        <w:t>slides l</w:t>
+      </w:r>
+      <w:r>
+        <w:rPr>
+          <w:rStyle w:val="Hyperlink"/>
+          <w:u w:val="none"/>
+        </w:rPr>
+        <w:t>ecture 1</w:t>
+      </w:r>
+    </w:p>
+    <w:p>
+      <w:pPr>
+        <w:tabs>
+          <w:tab w:val="left" w:pos="1708"/>
+        </w:tabs>
+      </w:pPr>
+      <w:r>
+        <w:tab/>
+      </w:r>
+    </w:p>
     <w:p/>
     <w:p/>
+    <w:p>
+      <w:pPr>
+        <w:pStyle w:val="Heading1"/>
+      </w:pPr>
+      <w:r>
+        <w:t>Python files</w:t>
+      </w:r>
+    </w:p>
     <w:p/>
+    <w:p>
+      <w:pPr>
+        <w:pStyle w:val="Subtitle"/>
+      </w:pPr>
+      <w:r>
+        <w:t>tutorials used</w:t>
+      </w:r>
+    </w:p>
+    <w:p/>
+    <w:p>
+      <w:pPr>
+        <w:pStyle w:val="ListParagraph"/>
+        <w:numPr>
+          <w:ilvl w:val="0"/>
+          <w:numId w:val="10"/>
+        </w:numPr>
+        <w:rPr>
+          <w:b/>
+        </w:rPr>
+      </w:pPr>
+      <w:r>
+        <w:rPr>
+          <w:b/>
+        </w:rPr>
+        <w:t>MySQL and python</w:t>
+      </w:r>
+      <w:r>
+        <w:rPr>
+          <w:b/>
+        </w:rPr>
+        <w:t xml:space="preserve">: </w:t>
+      </w:r>
+      <w:hyperlink r:id="rId18" w:history="1">
+        <w:r>
+          <w:rPr>
+            <w:rStyle w:val="Hyperlink"/>
+          </w:rPr>
+          <w:t>https://technik.blogbasis.net/mit-mysql-in-python-arbeiten-07-03-2013</w:t>
+        </w:r>
+      </w:hyperlink>
+    </w:p>
+    <w:p>
+      <w:pPr>
+        <w:pStyle w:val="ListParagraph"/>
+        <w:numPr>
+          <w:ilvl w:val="0"/>
+          <w:numId w:val="10"/>
+        </w:numPr>
+        <w:rPr>
+          <w:b/>
+        </w:rPr>
+      </w:pPr>
+      <w:proofErr w:type="spellStart"/>
+      <w:r>
+        <w:rPr>
+          <w:b/>
+        </w:rPr>
+        <w:t>Cron</w:t>
+      </w:r>
+      <w:proofErr w:type="spellEnd"/>
+      <w:r>
+        <w:rPr>
+          <w:b/>
+        </w:rPr>
+        <w:t xml:space="preserve">: </w:t>
+      </w:r>
+      <w:hyperlink r:id="rId19" w:history="1">
+        <w:r>
+          <w:rPr>
+            <w:rStyle w:val="Hyperlink"/>
+          </w:rPr>
+          <w:t>http://www.unixgeeks.org/security/newbie/unix/cron-1.html</w:t>
+        </w:r>
+      </w:hyperlink>
+    </w:p>
+    <w:p>
+      <w:pPr>
+        <w:pStyle w:val="ListParagraph"/>
+      </w:pPr>
+    </w:p>
+    <w:p>
+      <w:pPr>
+        <w:pStyle w:val="Subtitle"/>
+      </w:pPr>
+      <w:r>
+        <w:t>Database</w:t>
+      </w:r>
+    </w:p>
+    <w:p/>
+    <w:p>
+      <w:pPr>
+        <w:pStyle w:val="ListParagraph"/>
+        <w:numPr>
+          <w:ilvl w:val="0"/>
+          <w:numId w:val="11"/>
+        </w:numPr>
+      </w:pPr>
+      <w:r>
+        <w:rPr>
+          <w:b/>
+        </w:rPr>
+        <w:t>Cryptocurrencies:</w:t>
+      </w:r>
+      <w:r>
+        <w:t xml:space="preserve"> </w:t>
+      </w:r>
+      <w:hyperlink r:id="rId20" w:history="1">
+        <w:r>
+          <w:rPr>
+            <w:rStyle w:val="Hyperlink"/>
+          </w:rPr>
+          <w:t>https://finance.yahoo.com/cryptocurrencies</w:t>
+        </w:r>
+      </w:hyperlink>
+    </w:p>
+    <w:p/>
+    <w:p/>
+    <w:p>
+      <w:pPr>
+        <w:pStyle w:val="Subtitle"/>
+      </w:pPr>
+      <w:r>
+        <w:t>Our python files</w:t>
+      </w:r>
+    </w:p>
+    <w:p>
+      <w:pPr>
+        <w:pStyle w:val="ListParagraph"/>
+        <w:numPr>
+          <w:ilvl w:val="0"/>
+          <w:numId w:val="8"/>
+        </w:numPr>
+        <w:spacing w:before="200" w:after="200" w:line="276" w:lineRule="auto"/>
+        <w:jc w:val="left"/>
+      </w:pPr>
+      <w:hyperlink r:id="rId21" w:history="1">
+        <w:r>
+          <w:rPr>
+            <w:rStyle w:val="Hyperlink"/>
+          </w:rPr>
+          <w:t>https://github.com/MStachnio/NumMethodsDataAnalysis</w:t>
+        </w:r>
+      </w:hyperlink>
+    </w:p>
+    <w:p/>
+    <w:p>
+      <w:pPr>
+        <w:rPr>
+          <w:b/>
+          <w:bCs/>
+          <w:caps/>
+          <w:color w:val="FFFFFF" w:themeColor="background1"/>
+          <w:spacing w:val="15"/>
+          <w:sz w:val="22"/>
+          <w:szCs w:val="22"/>
+        </w:rPr>
+      </w:pPr>
+      <w:bookmarkStart w:id="0" w:name="_GoBack"/>
+      <w:bookmarkEnd w:id="0"/>
+      <w:r>
+        <w:br w:type="page"/>
+      </w:r>
+    </w:p>
+    <w:p>
+      <w:pPr>
+        <w:pStyle w:val="Heading1"/>
+      </w:pPr>
+      <w:r>
+        <w:lastRenderedPageBreak/>
+        <w:t>Result</w:t>
+      </w:r>
+    </w:p>
+    <w:p>
+      <w:pPr>
+        <w:spacing w:line="276" w:lineRule="auto"/>
+      </w:pPr>
+    </w:p>
+    <w:p>
+      <w:pPr>
+        <w:spacing w:line="276" w:lineRule="auto"/>
+      </w:pPr>
+    </w:p>
+    <w:p>
+      <w:pPr>
+        <w:spacing w:line="276" w:lineRule="auto"/>
+      </w:pPr>
+      <w:r>
+        <w:t>[insert screenshot of working server here]</w:t>
+      </w:r>
+    </w:p>
     <w:p>
       <w:pPr>
         <w:spacing w:line="276" w:lineRule="auto"/>
@@ -914,7 +1181,7 @@
                     <pic:cNvPicPr/>
                   </pic:nvPicPr>
                   <pic:blipFill>
-                    <a:blip r:embed="rId17"/>
+                    <a:blip r:embed="rId22"/>
                     <a:stretch>
                       <a:fillRect/>
                     </a:stretch>
@@ -943,16 +1210,10 @@
         <w:pStyle w:val="Heading1"/>
       </w:pPr>
       <w:r>
-        <w:t>To Do</w:t>
-      </w:r>
-    </w:p>
-    <w:p/>
-    <w:p>
-      <w:r>
-        <w:t>These are the next steps we came up with for this project. Please share updates regularly</w:t>
-      </w:r>
-      <w:r>
-        <w:t>: if everyone does something similar (e.g. uses the same tutorials or scripts), we can easier solve problems:</w:t>
+        <w:t>possible Future projects</w:t>
+      </w:r>
+      <w:r>
+        <w:t xml:space="preserve"> based on this one</w:t>
       </w:r>
     </w:p>
     <w:p/>
@@ -961,14 +1222,11 @@
         <w:pStyle w:val="ListParagraph"/>
         <w:numPr>
           <w:ilvl w:val="0"/>
-          <w:numId w:val="7"/>
+          <w:numId w:val="8"/>
         </w:numPr>
       </w:pPr>
       <w:r>
-        <w:t>understand the tutorials we followed</w:t>
-      </w:r>
-      <w:r>
-        <w:t xml:space="preserve"> in the beginning (see above)</w:t>
+        <w:t>Add a beautiful interface to the page</w:t>
       </w:r>
     </w:p>
     <w:p>
@@ -976,207 +1234,17 @@
         <w:pStyle w:val="ListParagraph"/>
         <w:numPr>
           <w:ilvl w:val="0"/>
-          <w:numId w:val="7"/>
+          <w:numId w:val="8"/>
         </w:numPr>
       </w:pPr>
       <w:r>
-        <w:t xml:space="preserve">read through </w:t>
-      </w:r>
-      <w:r>
-        <w:t xml:space="preserve">Mao’s </w:t>
-      </w:r>
-      <w:r>
-        <w:t xml:space="preserve">tutorial: </w:t>
-      </w:r>
-      <w:hyperlink r:id="rId18" w:history="1">
-        <w:r>
-          <w:rPr>
-            <w:rStyle w:val="Hyperlink"/>
-          </w:rPr>
-          <w:t>https://www.digitalocean.com/community/tutorials/how-to-create-a-table-in-mysql-and-mariadb-on-an-ubuntu-cloud-server</w:t>
-        </w:r>
-      </w:hyperlink>
-    </w:p>
-    <w:p>
-      <w:pPr>
-        <w:pStyle w:val="ListParagraph"/>
-        <w:numPr>
-          <w:ilvl w:val="0"/>
-          <w:numId w:val="7"/>
-        </w:numPr>
-      </w:pPr>
-      <w:r>
-        <w:lastRenderedPageBreak/>
-        <w:t xml:space="preserve">make a python file that inputs data into </w:t>
-      </w:r>
-      <w:r>
-        <w:t xml:space="preserve">a </w:t>
-      </w:r>
-      <w:proofErr w:type="spellStart"/>
-      <w:r>
-        <w:t>mysql</w:t>
-      </w:r>
-      <w:proofErr w:type="spellEnd"/>
-      <w:r>
-        <w:t xml:space="preserve"> database</w:t>
-      </w:r>
-      <w:r>
-        <w:t xml:space="preserve"> (e.g. try to input a row [1 2 3]) (*)</w:t>
-      </w:r>
-    </w:p>
-    <w:p>
-      <w:pPr>
-        <w:pStyle w:val="ListParagraph"/>
-        <w:numPr>
-          <w:ilvl w:val="0"/>
-          <w:numId w:val="7"/>
-        </w:numPr>
-      </w:pPr>
-      <w:r>
-        <w:t>show a data table in a nice way</w:t>
-      </w:r>
-    </w:p>
-    <w:p>
-      <w:pPr>
-        <w:pStyle w:val="ListParagraph"/>
-        <w:numPr>
-          <w:ilvl w:val="0"/>
-          <w:numId w:val="7"/>
-        </w:numPr>
-      </w:pPr>
-      <w:r>
-        <w:t xml:space="preserve">figure </w:t>
-      </w:r>
-      <w:r>
-        <w:t>out how to read data from an online database using python (*)</w:t>
-      </w:r>
-    </w:p>
-    <w:p>
-      <w:pPr>
-        <w:pStyle w:val="ListParagraph"/>
-        <w:numPr>
-          <w:ilvl w:val="0"/>
-          <w:numId w:val="7"/>
-        </w:numPr>
-      </w:pPr>
-      <w:r>
-        <w:t>both (*) together make the reading and writing of the data to the server</w:t>
-      </w:r>
-    </w:p>
-    <w:p>
-      <w:pPr>
-        <w:pStyle w:val="ListParagraph"/>
-        <w:numPr>
-          <w:ilvl w:val="0"/>
-          <w:numId w:val="7"/>
-        </w:numPr>
-      </w:pPr>
-      <w:r>
-        <w:t>add a “Download” button to the visual representation that lets you download an csv</w:t>
-      </w:r>
-    </w:p>
-    <w:p/>
-    <w:p/>
-    <w:p/>
-    <w:p>
-      <w:r>
-        <w:t xml:space="preserve">understand </w:t>
-      </w:r>
-      <w:proofErr w:type="spellStart"/>
-      <w:r>
-        <w:t>mysql</w:t>
-      </w:r>
-      <w:proofErr w:type="spellEnd"/>
-    </w:p>
-    <w:p>
-      <w:r>
-        <w:t>set up server to have tables ready</w:t>
-      </w:r>
-      <w:r>
-        <w:t xml:space="preserve"> and add button to download</w:t>
-      </w:r>
-    </w:p>
-    <w:p/>
-    <w:p>
-      <w:r>
-        <w:t>write python file</w:t>
-      </w:r>
-    </w:p>
-    <w:p/>
-    <w:p>
-      <w:r>
-        <w:t>crone demon</w:t>
-      </w:r>
-    </w:p>
-    <w:p/>
-    <w:p/>
-    <w:p/>
-    <w:p>
-      <w:r>
-        <w:t xml:space="preserve">understand </w:t>
-      </w:r>
-      <w:proofErr w:type="spellStart"/>
-      <w:r>
-        <w:t>mysql</w:t>
-      </w:r>
-      <w:proofErr w:type="spellEnd"/>
-    </w:p>
-    <w:p/>
-    <w:p>
-      <w:r>
-        <w:t xml:space="preserve">need to download an csv file, </w:t>
-      </w:r>
-      <w:r>
-        <w:t>add button</w:t>
-      </w:r>
-    </w:p>
-    <w:p/>
-    <w:p/>
-    <w:p>
-      <w:r>
-        <w:t xml:space="preserve">to type </w:t>
-      </w:r>
-      <w:proofErr w:type="spellStart"/>
-      <w:r>
-        <w:t>sql</w:t>
-      </w:r>
-      <w:proofErr w:type="spellEnd"/>
-      <w:r>
-        <w:t xml:space="preserve"> commands directly through terminal (open </w:t>
-      </w:r>
-      <w:proofErr w:type="spellStart"/>
-      <w:r>
-        <w:t>mysql</w:t>
-      </w:r>
-      <w:proofErr w:type="spellEnd"/>
-      <w:r>
-        <w:t xml:space="preserve"> first)</w:t>
-      </w:r>
-    </w:p>
-    <w:p/>
-    <w:p/>
-    <w:p/>
-    <w:p/>
-    <w:p>
-      <w:pPr>
-        <w:pStyle w:val="Heading1"/>
-      </w:pPr>
-      <w:r>
-        <w:t>possible Future projects</w:t>
-      </w:r>
-    </w:p>
-    <w:p/>
-    <w:p>
-      <w:r>
         <w:t>Compare our retrieved price data with predicted prices by a model</w:t>
       </w:r>
-      <w:bookmarkStart w:id="0" w:name="_GoBack"/>
-      <w:bookmarkEnd w:id="0"/>
     </w:p>
     <w:sectPr>
-      <w:headerReference w:type="default" r:id="rId19"/>
-      <w:footerReference w:type="even" r:id="rId20"/>
-      <w:footerReference w:type="default" r:id="rId21"/>
+      <w:headerReference w:type="default" r:id="rId23"/>
+      <w:footerReference w:type="even" r:id="rId24"/>
+      <w:footerReference w:type="default" r:id="rId25"/>
       <w:pgSz w:w="11900" w:h="16840"/>
       <w:pgMar w:top="1440" w:right="1440" w:bottom="1440" w:left="1440" w:header="708" w:footer="708" w:gutter="0"/>
       <w:cols w:space="708"/>
@@ -1472,7 +1540,7 @@
   <w:abstractNum w:abstractNumId="0" w15:restartNumberingAfterBreak="0">
     <w:nsid w:val="05D56C80"/>
     <w:multiLevelType w:val="hybridMultilevel"/>
-    <w:tmpl w:val="58B2FF16"/>
+    <w:tmpl w:val="E9F4C2F6"/>
     <w:lvl w:ilvl="0" w:tplc="04090001">
       <w:start w:val="1"/>
       <w:numFmt w:val="bullet"/>
@@ -1583,6 +1651,119 @@
     </w:lvl>
   </w:abstractNum>
   <w:abstractNum w:abstractNumId="1" w15:restartNumberingAfterBreak="0">
+    <w:nsid w:val="081536A3"/>
+    <w:multiLevelType w:val="hybridMultilevel"/>
+    <w:tmpl w:val="621EB540"/>
+    <w:lvl w:ilvl="0" w:tplc="04090001">
+      <w:start w:val="1"/>
+      <w:numFmt w:val="bullet"/>
+      <w:lvlText w:val=""/>
+      <w:lvlJc w:val="left"/>
+      <w:pPr>
+        <w:ind w:left="720" w:hanging="360"/>
+      </w:pPr>
+      <w:rPr>
+        <w:rFonts w:ascii="Symbol" w:hAnsi="Symbol" w:hint="default"/>
+      </w:rPr>
+    </w:lvl>
+    <w:lvl w:ilvl="1" w:tplc="04090003" w:tentative="1">
+      <w:start w:val="1"/>
+      <w:numFmt w:val="bullet"/>
+      <w:lvlText w:val="o"/>
+      <w:lvlJc w:val="left"/>
+      <w:pPr>
+        <w:ind w:left="1440" w:hanging="360"/>
+      </w:pPr>
+      <w:rPr>
+        <w:rFonts w:ascii="Courier New" w:hAnsi="Courier New" w:cs="Courier New" w:hint="default"/>
+      </w:rPr>
+    </w:lvl>
+    <w:lvl w:ilvl="2" w:tplc="04090005" w:tentative="1">
+      <w:start w:val="1"/>
+      <w:numFmt w:val="bullet"/>
+      <w:lvlText w:val=""/>
+      <w:lvlJc w:val="left"/>
+      <w:pPr>
+        <w:ind w:left="2160" w:hanging="360"/>
+      </w:pPr>
+      <w:rPr>
+        <w:rFonts w:ascii="Wingdings" w:hAnsi="Wingdings" w:hint="default"/>
+      </w:rPr>
+    </w:lvl>
+    <w:lvl w:ilvl="3" w:tplc="04090001" w:tentative="1">
+      <w:start w:val="1"/>
+      <w:numFmt w:val="bullet"/>
+      <w:lvlText w:val=""/>
+      <w:lvlJc w:val="left"/>
+      <w:pPr>
+        <w:ind w:left="2880" w:hanging="360"/>
+      </w:pPr>
+      <w:rPr>
+        <w:rFonts w:ascii="Symbol" w:hAnsi="Symbol" w:hint="default"/>
+      </w:rPr>
+    </w:lvl>
+    <w:lvl w:ilvl="4" w:tplc="04090003" w:tentative="1">
+      <w:start w:val="1"/>
+      <w:numFmt w:val="bullet"/>
+      <w:lvlText w:val="o"/>
+      <w:lvlJc w:val="left"/>
+      <w:pPr>
+        <w:ind w:left="3600" w:hanging="360"/>
+      </w:pPr>
+      <w:rPr>
+        <w:rFonts w:ascii="Courier New" w:hAnsi="Courier New" w:cs="Courier New" w:hint="default"/>
+      </w:rPr>
+    </w:lvl>
+    <w:lvl w:ilvl="5" w:tplc="04090005" w:tentative="1">
+      <w:start w:val="1"/>
+      <w:numFmt w:val="bullet"/>
+      <w:lvlText w:val=""/>
+      <w:lvlJc w:val="left"/>
+      <w:pPr>
+        <w:ind w:left="4320" w:hanging="360"/>
+      </w:pPr>
+      <w:rPr>
+        <w:rFonts w:ascii="Wingdings" w:hAnsi="Wingdings" w:hint="default"/>
+      </w:rPr>
+    </w:lvl>
+    <w:lvl w:ilvl="6" w:tplc="04090001" w:tentative="1">
+      <w:start w:val="1"/>
+      <w:numFmt w:val="bullet"/>
+      <w:lvlText w:val=""/>
+      <w:lvlJc w:val="left"/>
+      <w:pPr>
+        <w:ind w:left="5040" w:hanging="360"/>
+      </w:pPr>
+      <w:rPr>
+        <w:rFonts w:ascii="Symbol" w:hAnsi="Symbol" w:hint="default"/>
+      </w:rPr>
+    </w:lvl>
+    <w:lvl w:ilvl="7" w:tplc="04090003" w:tentative="1">
+      <w:start w:val="1"/>
+      <w:numFmt w:val="bullet"/>
+      <w:lvlText w:val="o"/>
+      <w:lvlJc w:val="left"/>
+      <w:pPr>
+        <w:ind w:left="5760" w:hanging="360"/>
+      </w:pPr>
+      <w:rPr>
+        <w:rFonts w:ascii="Courier New" w:hAnsi="Courier New" w:cs="Courier New" w:hint="default"/>
+      </w:rPr>
+    </w:lvl>
+    <w:lvl w:ilvl="8" w:tplc="04090005" w:tentative="1">
+      <w:start w:val="1"/>
+      <w:numFmt w:val="bullet"/>
+      <w:lvlText w:val=""/>
+      <w:lvlJc w:val="left"/>
+      <w:pPr>
+        <w:ind w:left="6480" w:hanging="360"/>
+      </w:pPr>
+      <w:rPr>
+        <w:rFonts w:ascii="Wingdings" w:hAnsi="Wingdings" w:hint="default"/>
+      </w:rPr>
+    </w:lvl>
+  </w:abstractNum>
+  <w:abstractNum w:abstractNumId="2" w15:restartNumberingAfterBreak="0">
     <w:nsid w:val="0CFA73CE"/>
     <w:multiLevelType w:val="hybridMultilevel"/>
     <w:tmpl w:val="D5802114"/>
@@ -1695,7 +1876,7 @@
       </w:rPr>
     </w:lvl>
   </w:abstractNum>
-  <w:abstractNum w:abstractNumId="2" w15:restartNumberingAfterBreak="0">
+  <w:abstractNum w:abstractNumId="3" w15:restartNumberingAfterBreak="0">
     <w:nsid w:val="106367BE"/>
     <w:multiLevelType w:val="hybridMultilevel"/>
     <w:tmpl w:val="60642FFC"/>
@@ -1808,7 +1989,233 @@
       </w:rPr>
     </w:lvl>
   </w:abstractNum>
-  <w:abstractNum w:abstractNumId="3" w15:restartNumberingAfterBreak="0">
+  <w:abstractNum w:abstractNumId="4" w15:restartNumberingAfterBreak="0">
+    <w:nsid w:val="219921F9"/>
+    <w:multiLevelType w:val="hybridMultilevel"/>
+    <w:tmpl w:val="1AC41D28"/>
+    <w:lvl w:ilvl="0" w:tplc="04090001">
+      <w:start w:val="1"/>
+      <w:numFmt w:val="bullet"/>
+      <w:lvlText w:val=""/>
+      <w:lvlJc w:val="left"/>
+      <w:pPr>
+        <w:ind w:left="720" w:hanging="360"/>
+      </w:pPr>
+      <w:rPr>
+        <w:rFonts w:ascii="Symbol" w:hAnsi="Symbol" w:hint="default"/>
+      </w:rPr>
+    </w:lvl>
+    <w:lvl w:ilvl="1" w:tplc="04090003" w:tentative="1">
+      <w:start w:val="1"/>
+      <w:numFmt w:val="bullet"/>
+      <w:lvlText w:val="o"/>
+      <w:lvlJc w:val="left"/>
+      <w:pPr>
+        <w:ind w:left="1440" w:hanging="360"/>
+      </w:pPr>
+      <w:rPr>
+        <w:rFonts w:ascii="Courier New" w:hAnsi="Courier New" w:cs="Courier New" w:hint="default"/>
+      </w:rPr>
+    </w:lvl>
+    <w:lvl w:ilvl="2" w:tplc="04090005" w:tentative="1">
+      <w:start w:val="1"/>
+      <w:numFmt w:val="bullet"/>
+      <w:lvlText w:val=""/>
+      <w:lvlJc w:val="left"/>
+      <w:pPr>
+        <w:ind w:left="2160" w:hanging="360"/>
+      </w:pPr>
+      <w:rPr>
+        <w:rFonts w:ascii="Wingdings" w:hAnsi="Wingdings" w:hint="default"/>
+      </w:rPr>
+    </w:lvl>
+    <w:lvl w:ilvl="3" w:tplc="04090001" w:tentative="1">
+      <w:start w:val="1"/>
+      <w:numFmt w:val="bullet"/>
+      <w:lvlText w:val=""/>
+      <w:lvlJc w:val="left"/>
+      <w:pPr>
+        <w:ind w:left="2880" w:hanging="360"/>
+      </w:pPr>
+      <w:rPr>
+        <w:rFonts w:ascii="Symbol" w:hAnsi="Symbol" w:hint="default"/>
+      </w:rPr>
+    </w:lvl>
+    <w:lvl w:ilvl="4" w:tplc="04090003" w:tentative="1">
+      <w:start w:val="1"/>
+      <w:numFmt w:val="bullet"/>
+      <w:lvlText w:val="o"/>
+      <w:lvlJc w:val="left"/>
+      <w:pPr>
+        <w:ind w:left="3600" w:hanging="360"/>
+      </w:pPr>
+      <w:rPr>
+        <w:rFonts w:ascii="Courier New" w:hAnsi="Courier New" w:cs="Courier New" w:hint="default"/>
+      </w:rPr>
+    </w:lvl>
+    <w:lvl w:ilvl="5" w:tplc="04090005" w:tentative="1">
+      <w:start w:val="1"/>
+      <w:numFmt w:val="bullet"/>
+      <w:lvlText w:val=""/>
+      <w:lvlJc w:val="left"/>
+      <w:pPr>
+        <w:ind w:left="4320" w:hanging="360"/>
+      </w:pPr>
+      <w:rPr>
+        <w:rFonts w:ascii="Wingdings" w:hAnsi="Wingdings" w:hint="default"/>
+      </w:rPr>
+    </w:lvl>
+    <w:lvl w:ilvl="6" w:tplc="04090001" w:tentative="1">
+      <w:start w:val="1"/>
+      <w:numFmt w:val="bullet"/>
+      <w:lvlText w:val=""/>
+      <w:lvlJc w:val="left"/>
+      <w:pPr>
+        <w:ind w:left="5040" w:hanging="360"/>
+      </w:pPr>
+      <w:rPr>
+        <w:rFonts w:ascii="Symbol" w:hAnsi="Symbol" w:hint="default"/>
+      </w:rPr>
+    </w:lvl>
+    <w:lvl w:ilvl="7" w:tplc="04090003" w:tentative="1">
+      <w:start w:val="1"/>
+      <w:numFmt w:val="bullet"/>
+      <w:lvlText w:val="o"/>
+      <w:lvlJc w:val="left"/>
+      <w:pPr>
+        <w:ind w:left="5760" w:hanging="360"/>
+      </w:pPr>
+      <w:rPr>
+        <w:rFonts w:ascii="Courier New" w:hAnsi="Courier New" w:cs="Courier New" w:hint="default"/>
+      </w:rPr>
+    </w:lvl>
+    <w:lvl w:ilvl="8" w:tplc="04090005" w:tentative="1">
+      <w:start w:val="1"/>
+      <w:numFmt w:val="bullet"/>
+      <w:lvlText w:val=""/>
+      <w:lvlJc w:val="left"/>
+      <w:pPr>
+        <w:ind w:left="6480" w:hanging="360"/>
+      </w:pPr>
+      <w:rPr>
+        <w:rFonts w:ascii="Wingdings" w:hAnsi="Wingdings" w:hint="default"/>
+      </w:rPr>
+    </w:lvl>
+  </w:abstractNum>
+  <w:abstractNum w:abstractNumId="5" w15:restartNumberingAfterBreak="0">
+    <w:nsid w:val="28185E1F"/>
+    <w:multiLevelType w:val="hybridMultilevel"/>
+    <w:tmpl w:val="2B027534"/>
+    <w:lvl w:ilvl="0" w:tplc="04090001">
+      <w:start w:val="1"/>
+      <w:numFmt w:val="bullet"/>
+      <w:lvlText w:val=""/>
+      <w:lvlJc w:val="left"/>
+      <w:pPr>
+        <w:ind w:left="720" w:hanging="360"/>
+      </w:pPr>
+      <w:rPr>
+        <w:rFonts w:ascii="Symbol" w:hAnsi="Symbol" w:hint="default"/>
+      </w:rPr>
+    </w:lvl>
+    <w:lvl w:ilvl="1" w:tplc="04090003" w:tentative="1">
+      <w:start w:val="1"/>
+      <w:numFmt w:val="bullet"/>
+      <w:lvlText w:val="o"/>
+      <w:lvlJc w:val="left"/>
+      <w:pPr>
+        <w:ind w:left="1440" w:hanging="360"/>
+      </w:pPr>
+      <w:rPr>
+        <w:rFonts w:ascii="Courier New" w:hAnsi="Courier New" w:cs="Courier New" w:hint="default"/>
+      </w:rPr>
+    </w:lvl>
+    <w:lvl w:ilvl="2" w:tplc="04090005" w:tentative="1">
+      <w:start w:val="1"/>
+      <w:numFmt w:val="bullet"/>
+      <w:lvlText w:val=""/>
+      <w:lvlJc w:val="left"/>
+      <w:pPr>
+        <w:ind w:left="2160" w:hanging="360"/>
+      </w:pPr>
+      <w:rPr>
+        <w:rFonts w:ascii="Wingdings" w:hAnsi="Wingdings" w:hint="default"/>
+      </w:rPr>
+    </w:lvl>
+    <w:lvl w:ilvl="3" w:tplc="04090001" w:tentative="1">
+      <w:start w:val="1"/>
+      <w:numFmt w:val="bullet"/>
+      <w:lvlText w:val=""/>
+      <w:lvlJc w:val="left"/>
+      <w:pPr>
+        <w:ind w:left="2880" w:hanging="360"/>
+      </w:pPr>
+      <w:rPr>
+        <w:rFonts w:ascii="Symbol" w:hAnsi="Symbol" w:hint="default"/>
+      </w:rPr>
+    </w:lvl>
+    <w:lvl w:ilvl="4" w:tplc="04090003" w:tentative="1">
+      <w:start w:val="1"/>
+      <w:numFmt w:val="bullet"/>
+      <w:lvlText w:val="o"/>
+      <w:lvlJc w:val="left"/>
+      <w:pPr>
+        <w:ind w:left="3600" w:hanging="360"/>
+      </w:pPr>
+      <w:rPr>
+        <w:rFonts w:ascii="Courier New" w:hAnsi="Courier New" w:cs="Courier New" w:hint="default"/>
+      </w:rPr>
+    </w:lvl>
+    <w:lvl w:ilvl="5" w:tplc="04090005" w:tentative="1">
+      <w:start w:val="1"/>
+      <w:numFmt w:val="bullet"/>
+      <w:lvlText w:val=""/>
+      <w:lvlJc w:val="left"/>
+      <w:pPr>
+        <w:ind w:left="4320" w:hanging="360"/>
+      </w:pPr>
+      <w:rPr>
+        <w:rFonts w:ascii="Wingdings" w:hAnsi="Wingdings" w:hint="default"/>
+      </w:rPr>
+    </w:lvl>
+    <w:lvl w:ilvl="6" w:tplc="04090001" w:tentative="1">
+      <w:start w:val="1"/>
+      <w:numFmt w:val="bullet"/>
+      <w:lvlText w:val=""/>
+      <w:lvlJc w:val="left"/>
+      <w:pPr>
+        <w:ind w:left="5040" w:hanging="360"/>
+      </w:pPr>
+      <w:rPr>
+        <w:rFonts w:ascii="Symbol" w:hAnsi="Symbol" w:hint="default"/>
+      </w:rPr>
+    </w:lvl>
+    <w:lvl w:ilvl="7" w:tplc="04090003" w:tentative="1">
+      <w:start w:val="1"/>
+      <w:numFmt w:val="bullet"/>
+      <w:lvlText w:val="o"/>
+      <w:lvlJc w:val="left"/>
+      <w:pPr>
+        <w:ind w:left="5760" w:hanging="360"/>
+      </w:pPr>
+      <w:rPr>
+        <w:rFonts w:ascii="Courier New" w:hAnsi="Courier New" w:cs="Courier New" w:hint="default"/>
+      </w:rPr>
+    </w:lvl>
+    <w:lvl w:ilvl="8" w:tplc="04090005" w:tentative="1">
+      <w:start w:val="1"/>
+      <w:numFmt w:val="bullet"/>
+      <w:lvlText w:val=""/>
+      <w:lvlJc w:val="left"/>
+      <w:pPr>
+        <w:ind w:left="6480" w:hanging="360"/>
+      </w:pPr>
+      <w:rPr>
+        <w:rFonts w:ascii="Wingdings" w:hAnsi="Wingdings" w:hint="default"/>
+      </w:rPr>
+    </w:lvl>
+  </w:abstractNum>
+  <w:abstractNum w:abstractNumId="6" w15:restartNumberingAfterBreak="0">
     <w:nsid w:val="2A1A73CF"/>
     <w:multiLevelType w:val="hybridMultilevel"/>
     <w:tmpl w:val="570253B2"/>
@@ -1921,7 +2328,120 @@
       </w:rPr>
     </w:lvl>
   </w:abstractNum>
-  <w:abstractNum w:abstractNumId="4" w15:restartNumberingAfterBreak="0">
+  <w:abstractNum w:abstractNumId="7" w15:restartNumberingAfterBreak="0">
+    <w:nsid w:val="480E080B"/>
+    <w:multiLevelType w:val="hybridMultilevel"/>
+    <w:tmpl w:val="8338892C"/>
+    <w:lvl w:ilvl="0" w:tplc="04090001">
+      <w:start w:val="1"/>
+      <w:numFmt w:val="bullet"/>
+      <w:lvlText w:val=""/>
+      <w:lvlJc w:val="left"/>
+      <w:pPr>
+        <w:ind w:left="720" w:hanging="360"/>
+      </w:pPr>
+      <w:rPr>
+        <w:rFonts w:ascii="Symbol" w:hAnsi="Symbol" w:hint="default"/>
+      </w:rPr>
+    </w:lvl>
+    <w:lvl w:ilvl="1" w:tplc="04090003" w:tentative="1">
+      <w:start w:val="1"/>
+      <w:numFmt w:val="bullet"/>
+      <w:lvlText w:val="o"/>
+      <w:lvlJc w:val="left"/>
+      <w:pPr>
+        <w:ind w:left="1440" w:hanging="360"/>
+      </w:pPr>
+      <w:rPr>
+        <w:rFonts w:ascii="Courier New" w:hAnsi="Courier New" w:cs="Courier New" w:hint="default"/>
+      </w:rPr>
+    </w:lvl>
+    <w:lvl w:ilvl="2" w:tplc="04090005" w:tentative="1">
+      <w:start w:val="1"/>
+      <w:numFmt w:val="bullet"/>
+      <w:lvlText w:val=""/>
+      <w:lvlJc w:val="left"/>
+      <w:pPr>
+        <w:ind w:left="2160" w:hanging="360"/>
+      </w:pPr>
+      <w:rPr>
+        <w:rFonts w:ascii="Wingdings" w:hAnsi="Wingdings" w:hint="default"/>
+      </w:rPr>
+    </w:lvl>
+    <w:lvl w:ilvl="3" w:tplc="04090001" w:tentative="1">
+      <w:start w:val="1"/>
+      <w:numFmt w:val="bullet"/>
+      <w:lvlText w:val=""/>
+      <w:lvlJc w:val="left"/>
+      <w:pPr>
+        <w:ind w:left="2880" w:hanging="360"/>
+      </w:pPr>
+      <w:rPr>
+        <w:rFonts w:ascii="Symbol" w:hAnsi="Symbol" w:hint="default"/>
+      </w:rPr>
+    </w:lvl>
+    <w:lvl w:ilvl="4" w:tplc="04090003" w:tentative="1">
+      <w:start w:val="1"/>
+      <w:numFmt w:val="bullet"/>
+      <w:lvlText w:val="o"/>
+      <w:lvlJc w:val="left"/>
+      <w:pPr>
+        <w:ind w:left="3600" w:hanging="360"/>
+      </w:pPr>
+      <w:rPr>
+        <w:rFonts w:ascii="Courier New" w:hAnsi="Courier New" w:cs="Courier New" w:hint="default"/>
+      </w:rPr>
+    </w:lvl>
+    <w:lvl w:ilvl="5" w:tplc="04090005" w:tentative="1">
+      <w:start w:val="1"/>
+      <w:numFmt w:val="bullet"/>
+      <w:lvlText w:val=""/>
+      <w:lvlJc w:val="left"/>
+      <w:pPr>
+        <w:ind w:left="4320" w:hanging="360"/>
+      </w:pPr>
+      <w:rPr>
+        <w:rFonts w:ascii="Wingdings" w:hAnsi="Wingdings" w:hint="default"/>
+      </w:rPr>
+    </w:lvl>
+    <w:lvl w:ilvl="6" w:tplc="04090001" w:tentative="1">
+      <w:start w:val="1"/>
+      <w:numFmt w:val="bullet"/>
+      <w:lvlText w:val=""/>
+      <w:lvlJc w:val="left"/>
+      <w:pPr>
+        <w:ind w:left="5040" w:hanging="360"/>
+      </w:pPr>
+      <w:rPr>
+        <w:rFonts w:ascii="Symbol" w:hAnsi="Symbol" w:hint="default"/>
+      </w:rPr>
+    </w:lvl>
+    <w:lvl w:ilvl="7" w:tplc="04090003" w:tentative="1">
+      <w:start w:val="1"/>
+      <w:numFmt w:val="bullet"/>
+      <w:lvlText w:val="o"/>
+      <w:lvlJc w:val="left"/>
+      <w:pPr>
+        <w:ind w:left="5760" w:hanging="360"/>
+      </w:pPr>
+      <w:rPr>
+        <w:rFonts w:ascii="Courier New" w:hAnsi="Courier New" w:cs="Courier New" w:hint="default"/>
+      </w:rPr>
+    </w:lvl>
+    <w:lvl w:ilvl="8" w:tplc="04090005" w:tentative="1">
+      <w:start w:val="1"/>
+      <w:numFmt w:val="bullet"/>
+      <w:lvlText w:val=""/>
+      <w:lvlJc w:val="left"/>
+      <w:pPr>
+        <w:ind w:left="6480" w:hanging="360"/>
+      </w:pPr>
+      <w:rPr>
+        <w:rFonts w:ascii="Wingdings" w:hAnsi="Wingdings" w:hint="default"/>
+      </w:rPr>
+    </w:lvl>
+  </w:abstractNum>
+  <w:abstractNum w:abstractNumId="8" w15:restartNumberingAfterBreak="0">
     <w:nsid w:val="48AE78E8"/>
     <w:multiLevelType w:val="multilevel"/>
     <w:tmpl w:val="7CAE93E2"/>
@@ -2070,7 +2590,7 @@
       </w:rPr>
     </w:lvl>
   </w:abstractNum>
-  <w:abstractNum w:abstractNumId="5" w15:restartNumberingAfterBreak="0">
+  <w:abstractNum w:abstractNumId="9" w15:restartNumberingAfterBreak="0">
     <w:nsid w:val="49FD304C"/>
     <w:multiLevelType w:val="hybridMultilevel"/>
     <w:tmpl w:val="0F7C4CD4"/>
@@ -2183,7 +2703,7 @@
       </w:rPr>
     </w:lvl>
   </w:abstractNum>
-  <w:abstractNum w:abstractNumId="6" w15:restartNumberingAfterBreak="0">
+  <w:abstractNum w:abstractNumId="10" w15:restartNumberingAfterBreak="0">
     <w:nsid w:val="76C41F9E"/>
     <w:multiLevelType w:val="hybridMultilevel"/>
     <w:tmpl w:val="44F02C04"/>
@@ -2297,25 +2817,37 @@
     </w:lvl>
   </w:abstractNum>
   <w:num w:numId="1">
-    <w:abstractNumId w:val="1"/>
+    <w:abstractNumId w:val="2"/>
   </w:num>
   <w:num w:numId="2">
-    <w:abstractNumId w:val="5"/>
+    <w:abstractNumId w:val="9"/>
   </w:num>
   <w:num w:numId="3">
-    <w:abstractNumId w:val="4"/>
+    <w:abstractNumId w:val="8"/>
   </w:num>
   <w:num w:numId="4">
-    <w:abstractNumId w:val="6"/>
+    <w:abstractNumId w:val="10"/>
   </w:num>
   <w:num w:numId="5">
     <w:abstractNumId w:val="0"/>
   </w:num>
   <w:num w:numId="6">
+    <w:abstractNumId w:val="6"/>
+  </w:num>
+  <w:num w:numId="7">
     <w:abstractNumId w:val="3"/>
   </w:num>
-  <w:num w:numId="7">
-    <w:abstractNumId w:val="2"/>
+  <w:num w:numId="8">
+    <w:abstractNumId w:val="4"/>
+  </w:num>
+  <w:num w:numId="9">
+    <w:abstractNumId w:val="7"/>
+  </w:num>
+  <w:num w:numId="10">
+    <w:abstractNumId w:val="1"/>
+  </w:num>
+  <w:num w:numId="11">
+    <w:abstractNumId w:val="5"/>
   </w:num>
 </w:numbering>
 </file>
@@ -2981,9 +3513,9 @@
     <w:basedOn w:val="DefaultParagraphFont"/>
     <w:uiPriority w:val="99"/>
     <w:unhideWhenUsed/>
-    <w:rsid w:val="00315A55"/>
+    <w:rsid w:val="00517D5B"/>
     <w:rPr>
-      <w:color w:val="0563C1" w:themeColor="hyperlink"/>
+      <w:color w:val="000000" w:themeColor="text1"/>
       <w:u w:val="single"/>
     </w:rPr>
   </w:style>

</xml_diff>

<commit_message>
The working code and documentation as of 29-4
Commands server: the terminal commands used throughout the project
Option_scraper: python code
Updated documentation
</commit_message>
<xml_diff>
--- a/Server project.docx
+++ b/Server project.docx
@@ -20,37 +20,8 @@
         <w:jc w:val="center"/>
       </w:pPr>
       <w:r>
-        <w:t xml:space="preserve">by Mao </w:t>
-      </w:r>
-      <w:proofErr w:type="spellStart"/>
-      <w:r>
-        <w:t>Heng</w:t>
-      </w:r>
-      <w:proofErr w:type="spellEnd"/>
-      <w:r>
-        <w:t xml:space="preserve">, Sebastian </w:t>
-      </w:r>
-      <w:proofErr w:type="spellStart"/>
-      <w:r>
-        <w:t>Rieger</w:t>
-      </w:r>
-      <w:proofErr w:type="spellEnd"/>
-      <w:r>
-        <w:t xml:space="preserve">, Michal </w:t>
-      </w:r>
-      <w:proofErr w:type="spellStart"/>
-      <w:r>
-        <w:t>Stachnio</w:t>
-      </w:r>
-      <w:proofErr w:type="spellEnd"/>
-      <w:r>
-        <w:t xml:space="preserve">, Twinkel Van Impe and Danilo </w:t>
-      </w:r>
-      <w:proofErr w:type="spellStart"/>
-      <w:r>
-        <w:t>Zocco</w:t>
-      </w:r>
-      <w:proofErr w:type="spellEnd"/>
+        <w:t>by Mao Heng, Sebastian Rieger, Michal Stachnio, Twinkel Van Impe and Danilo Zocco</w:t>
+      </w:r>
     </w:p>
     <w:p>
       <w:pPr>
@@ -191,21 +162,8 @@
         <w:spacing w:line="276" w:lineRule="auto"/>
       </w:pPr>
       <w:r>
-        <w:t xml:space="preserve">Make </w:t>
-      </w:r>
-      <w:proofErr w:type="spellStart"/>
-      <w:r>
-        <w:t>Github</w:t>
-      </w:r>
-      <w:proofErr w:type="spellEnd"/>
-      <w:r>
-        <w:t xml:space="preserve"> account, apply for education pack and look up code for </w:t>
-      </w:r>
-      <w:proofErr w:type="spellStart"/>
-      <w:r>
-        <w:t>DigitalOcean</w:t>
-      </w:r>
-      <w:proofErr w:type="spellEnd"/>
+        <w:t>Make Github account, apply for education pack and look up code for DigitalOcean</w:t>
+      </w:r>
     </w:p>
     <w:p>
       <w:pPr>
@@ -217,15 +175,7 @@
         <w:spacing w:line="276" w:lineRule="auto"/>
       </w:pPr>
       <w:r>
-        <w:t xml:space="preserve">Make </w:t>
-      </w:r>
-      <w:proofErr w:type="spellStart"/>
-      <w:r>
-        <w:t>DigitalOcean</w:t>
-      </w:r>
-      <w:proofErr w:type="spellEnd"/>
-      <w:r>
-        <w:t xml:space="preserve"> account</w:t>
+        <w:t>Make DigitalOcean account</w:t>
       </w:r>
     </w:p>
     <w:p>
@@ -238,23 +188,7 @@
         <w:spacing w:line="276" w:lineRule="auto"/>
       </w:pPr>
       <w:r>
-        <w:t xml:space="preserve">Insert the </w:t>
-      </w:r>
-      <w:proofErr w:type="spellStart"/>
-      <w:r>
-        <w:t>Github</w:t>
-      </w:r>
-      <w:proofErr w:type="spellEnd"/>
-      <w:r>
-        <w:t xml:space="preserve"> code in your </w:t>
-      </w:r>
-      <w:proofErr w:type="spellStart"/>
-      <w:r>
-        <w:t>DigitalOcean</w:t>
-      </w:r>
-      <w:proofErr w:type="spellEnd"/>
-      <w:r>
-        <w:t xml:space="preserve"> profile (‘Settings’ &gt; ‘Billing’) to receive $50 credit</w:t>
+        <w:t>Insert the Github code in your DigitalOcean profile (‘Settings’ &gt; ‘Billing’) to receive $50 credit</w:t>
       </w:r>
       <w:r>
         <w:t>.</w:t>
@@ -666,52 +600,20 @@
           <w:i/>
           <w:color w:val="000000" w:themeColor="text1"/>
         </w:rPr>
-        <w:t>#!/</w:t>
-      </w:r>
-      <w:proofErr w:type="spellStart"/>
+        <w:t xml:space="preserve">#!/usr/bin/python </w:t>
+      </w:r>
+      <w:r>
+        <w:rPr>
+          <w:color w:val="000000" w:themeColor="text1"/>
+        </w:rPr>
+        <w:t xml:space="preserve">should be replaced by </w:t>
+      </w:r>
       <w:r>
         <w:rPr>
           <w:i/>
           <w:color w:val="000000" w:themeColor="text1"/>
         </w:rPr>
-        <w:t>usr</w:t>
-      </w:r>
-      <w:proofErr w:type="spellEnd"/>
-      <w:r>
-        <w:rPr>
-          <w:i/>
-          <w:color w:val="000000" w:themeColor="text1"/>
-        </w:rPr>
-        <w:t xml:space="preserve">/bin/python </w:t>
-      </w:r>
-      <w:r>
-        <w:rPr>
-          <w:color w:val="000000" w:themeColor="text1"/>
-        </w:rPr>
-        <w:t xml:space="preserve">should be replaced by </w:t>
-      </w:r>
-      <w:r>
-        <w:rPr>
-          <w:i/>
-          <w:color w:val="000000" w:themeColor="text1"/>
-        </w:rPr>
-        <w:t>#!/</w:t>
-      </w:r>
-      <w:proofErr w:type="spellStart"/>
-      <w:r>
-        <w:rPr>
-          <w:i/>
-          <w:color w:val="000000" w:themeColor="text1"/>
-        </w:rPr>
-        <w:t>usr</w:t>
-      </w:r>
-      <w:proofErr w:type="spellEnd"/>
-      <w:r>
-        <w:rPr>
-          <w:i/>
-          <w:color w:val="000000" w:themeColor="text1"/>
-        </w:rPr>
-        <w:t xml:space="preserve">/bin/python3 </w:t>
+        <w:t xml:space="preserve">#!/usr/bin/python3 </w:t>
       </w:r>
       <w:r>
         <w:rPr>
@@ -1003,14 +905,12 @@
           <w:b/>
         </w:rPr>
       </w:pPr>
-      <w:proofErr w:type="spellStart"/>
       <w:r>
         <w:rPr>
           <w:b/>
         </w:rPr>
         <w:t>Cron</w:t>
       </w:r>
-      <w:proofErr w:type="spellEnd"/>
       <w:r>
         <w:rPr>
           <w:b/>
@@ -1075,14 +975,12 @@
         <w:spacing w:before="200" w:after="200" w:line="276" w:lineRule="auto"/>
         <w:jc w:val="left"/>
       </w:pPr>
-      <w:proofErr w:type="spellStart"/>
       <w:r>
         <w:rPr>
           <w:b/>
         </w:rPr>
-        <w:t>Retrievind</w:t>
-      </w:r>
-      <w:proofErr w:type="spellEnd"/>
+        <w:t>Retrieving</w:t>
+      </w:r>
       <w:r>
         <w:rPr>
           <w:b/>
@@ -1090,7 +988,30 @@
         <w:t xml:space="preserve"> data:</w:t>
       </w:r>
       <w:r>
-        <w:t xml:space="preserve"> Webscraper.py</w:t>
+        <w:t xml:space="preserve"> </w:t>
+      </w:r>
+      <w:r>
+        <w:t>Option_scraper.txt</w:t>
+      </w:r>
+    </w:p>
+    <w:p>
+      <w:pPr>
+        <w:pStyle w:val="ListParagraph"/>
+        <w:numPr>
+          <w:ilvl w:val="0"/>
+          <w:numId w:val="8"/>
+        </w:numPr>
+        <w:spacing w:before="200" w:after="200" w:line="276" w:lineRule="auto"/>
+        <w:jc w:val="left"/>
+      </w:pPr>
+      <w:r>
+        <w:rPr>
+          <w:b/>
+        </w:rPr>
+        <w:t>The commands used:</w:t>
+      </w:r>
+      <w:r>
+        <w:t xml:space="preserve"> Commands server.docx</w:t>
       </w:r>
     </w:p>
     <w:p>
@@ -1122,7 +1043,13 @@
         <w:rPr>
           <w:b/>
         </w:rPr>
-        <w:t>source o</w:t>
+        <w:t>S</w:t>
+      </w:r>
+      <w:r>
+        <w:rPr>
+          <w:b/>
+        </w:rPr>
+        <w:t>ource o</w:t>
       </w:r>
       <w:r>
         <w:rPr>
@@ -1158,225 +1085,149 @@
         <w:rPr>
           <w:b/>
         </w:rPr>
-        <w:t xml:space="preserve">example file of data: </w:t>
-      </w:r>
-      <w:r>
-        <w:t>see option_chain.csv</w:t>
-      </w:r>
-    </w:p>
-    <w:p>
-      <w:bookmarkStart w:id="0" w:name="_GoBack"/>
-      <w:bookmarkEnd w:id="0"/>
-    </w:p>
-    <w:p/>
-    <w:p>
-      <w:pPr>
-        <w:pStyle w:val="Subtitle"/>
-      </w:pPr>
-      <w:r>
-        <w:t>Cron</w:t>
-      </w:r>
-    </w:p>
-    <w:p/>
-    <w:p>
-      <w:r>
-        <w:t xml:space="preserve">$ apt-get install </w:t>
-      </w:r>
-      <w:proofErr w:type="spellStart"/>
-      <w:r>
-        <w:t>cron</w:t>
-      </w:r>
-      <w:proofErr w:type="spellEnd"/>
-    </w:p>
-    <w:p>
-      <w:r>
-        <w:t xml:space="preserve">$ service </w:t>
-      </w:r>
-      <w:proofErr w:type="spellStart"/>
-      <w:r>
-        <w:t>cron</w:t>
-      </w:r>
-      <w:proofErr w:type="spellEnd"/>
-      <w:r>
-        <w:t xml:space="preserve"> start</w:t>
-      </w:r>
-    </w:p>
-    <w:p>
-      <w:r>
-        <w:t xml:space="preserve">{optional, to make sure it works} $ service </w:t>
-      </w:r>
-      <w:proofErr w:type="spellStart"/>
-      <w:r>
-        <w:t>cron</w:t>
-      </w:r>
-      <w:proofErr w:type="spellEnd"/>
-      <w:r>
-        <w:t xml:space="preserve"> status</w:t>
-      </w:r>
-    </w:p>
-    <w:p>
-      <w:r>
-        <w:t xml:space="preserve">{optional, allows to see all the jobs currently working} $ </w:t>
-      </w:r>
-      <w:proofErr w:type="spellStart"/>
-      <w:r>
-        <w:t>crontab</w:t>
-      </w:r>
-      <w:proofErr w:type="spellEnd"/>
-      <w:r>
-        <w:t xml:space="preserve"> -l</w:t>
-      </w:r>
-    </w:p>
-    <w:p>
-      <w:r>
-        <w:t>find the folder where python is stored:</w:t>
-      </w:r>
-    </w:p>
-    <w:p>
-      <w:r>
-        <w:t>$ which python</w:t>
-      </w:r>
-    </w:p>
-    <w:p>
-      <w:r>
-        <w:t>for me, this is /</w:t>
-      </w:r>
-      <w:proofErr w:type="spellStart"/>
-      <w:r>
-        <w:t>usr</w:t>
-      </w:r>
-      <w:proofErr w:type="spellEnd"/>
-      <w:r>
-        <w:t>/bin/python</w:t>
-      </w:r>
-    </w:p>
-    <w:p>
-      <w:r>
-        <w:t>Make sure you know where your python file is stored by going there using cd command, and then typing</w:t>
-      </w:r>
-    </w:p>
-    <w:p>
-      <w:r>
-        <w:t xml:space="preserve">$ </w:t>
-      </w:r>
-      <w:proofErr w:type="spellStart"/>
-      <w:r>
-        <w:t>pwd</w:t>
-      </w:r>
-      <w:proofErr w:type="spellEnd"/>
-    </w:p>
-    <w:p>
-      <w:r>
-        <w:t>For me, the python file is in /root/pythonfile/getData.py</w:t>
-      </w:r>
-    </w:p>
-    <w:p>
-      <w:r>
-        <w:t xml:space="preserve">To start a new </w:t>
-      </w:r>
-      <w:proofErr w:type="spellStart"/>
-      <w:r>
-        <w:t>cronjob</w:t>
-      </w:r>
-      <w:proofErr w:type="spellEnd"/>
-      <w:r>
-        <w:t>:</w:t>
-      </w:r>
-    </w:p>
-    <w:p>
-      <w:r>
-        <w:lastRenderedPageBreak/>
-        <w:t xml:space="preserve">$ </w:t>
-      </w:r>
-      <w:proofErr w:type="spellStart"/>
-      <w:r>
-        <w:t>crontab</w:t>
-      </w:r>
-      <w:proofErr w:type="spellEnd"/>
-      <w:r>
-        <w:t xml:space="preserve"> -e</w:t>
-      </w:r>
-    </w:p>
-    <w:p>
-      <w:r>
-        <w:t xml:space="preserve">It will ask you which editor you prefer, select 2 to write in </w:t>
-      </w:r>
-      <w:proofErr w:type="spellStart"/>
-      <w:r>
-        <w:t>nano</w:t>
-      </w:r>
-      <w:proofErr w:type="spellEnd"/>
-    </w:p>
-    <w:p>
-      <w:r>
-        <w:t>$ 2</w:t>
-      </w:r>
-    </w:p>
-    <w:p>
-      <w:r>
-        <w:t>write in:</w:t>
-      </w:r>
-    </w:p>
-    <w:p>
-      <w:r>
-        <w:t>* * 3 * * /bin/python /root/pythonfile/getData.py</w:t>
-      </w:r>
-    </w:p>
-    <w:p>
-      <w:r>
-        <w:t>to make the file run once a day at 3 am.</w:t>
-      </w:r>
-    </w:p>
-    <w:p>
-      <w:r>
-        <w:t xml:space="preserve">Save and exit using </w:t>
-      </w:r>
-      <w:proofErr w:type="spellStart"/>
-      <w:r>
-        <w:t>nano</w:t>
-      </w:r>
-      <w:proofErr w:type="spellEnd"/>
-      <w:r>
-        <w:t xml:space="preserve"> commands:</w:t>
-      </w:r>
-    </w:p>
-    <w:p>
-      <w:proofErr w:type="spellStart"/>
-      <w:r>
-        <w:t>cltrl</w:t>
-      </w:r>
-      <w:proofErr w:type="spellEnd"/>
-      <w:r>
-        <w:t xml:space="preserve"> + O, ENTER,  </w:t>
-      </w:r>
-      <w:proofErr w:type="spellStart"/>
-      <w:r>
-        <w:t>cltrl</w:t>
-      </w:r>
-      <w:proofErr w:type="spellEnd"/>
-      <w:r>
-        <w:t xml:space="preserve"> + X</w:t>
-      </w:r>
-    </w:p>
-    <w:p>
-      <w:r>
-        <w:t xml:space="preserve">make sure the </w:t>
-      </w:r>
-      <w:proofErr w:type="spellStart"/>
-      <w:r>
-        <w:t>cron</w:t>
-      </w:r>
-      <w:proofErr w:type="spellEnd"/>
-      <w:r>
-        <w:t xml:space="preserve"> job is correctly set up by typing:</w:t>
-      </w:r>
-    </w:p>
-    <w:p>
-      <w:pPr>
+        <w:t>E</w:t>
+      </w:r>
+      <w:r>
         <w:rPr>
           <w:b/>
-          <w:bCs/>
-          <w:caps/>
+        </w:rPr>
+        <w:t xml:space="preserve">xample file of data: </w:t>
+      </w:r>
+      <w:r>
+        <w:t>see option_chain.csv</w:t>
+      </w:r>
+    </w:p>
+    <w:p/>
+    <w:p/>
+    <w:p>
+      <w:pPr>
+        <w:pStyle w:val="Subtitle"/>
+      </w:pPr>
+      <w:r>
+        <w:t>Cron</w:t>
+      </w:r>
+    </w:p>
+    <w:p/>
+    <w:p>
+      <w:r>
+        <w:t>$ apt-get install cron</w:t>
+      </w:r>
+    </w:p>
+    <w:p>
+      <w:r>
+        <w:t>$ service cron start</w:t>
+      </w:r>
+    </w:p>
+    <w:p>
+      <w:r>
+        <w:t>{optional, to make sure it works} $ service cron status</w:t>
+      </w:r>
+    </w:p>
+    <w:p>
+      <w:r>
+        <w:t>{optional, allows to see all the jobs currently working} $ crontab -l</w:t>
+      </w:r>
+    </w:p>
+    <w:p>
+      <w:r>
+        <w:t>find the folder where python is stored:</w:t>
+      </w:r>
+    </w:p>
+    <w:p>
+      <w:r>
+        <w:t>$ which python</w:t>
+      </w:r>
+    </w:p>
+    <w:p>
+      <w:r>
+        <w:t>for me, this is /usr/bin/python</w:t>
+      </w:r>
+    </w:p>
+    <w:p>
+      <w:r>
+        <w:t>Make sure you know where your python file is stored by going there using cd command, and then typing</w:t>
+      </w:r>
+    </w:p>
+    <w:p>
+      <w:r>
+        <w:t>$ pwd</w:t>
+      </w:r>
+    </w:p>
+    <w:p>
+      <w:r>
+        <w:t>For me, the python file is in /root/pythonfile/getData.py</w:t>
+      </w:r>
+    </w:p>
+    <w:p>
+      <w:r>
+        <w:lastRenderedPageBreak/>
+        <w:t>To start a new cronjob:</w:t>
+      </w:r>
+    </w:p>
+    <w:p>
+      <w:r>
+        <w:t>$ crontab -e</w:t>
+      </w:r>
+    </w:p>
+    <w:p>
+      <w:r>
+        <w:t>It will ask you which editor you prefer, select 2 to write in nano</w:t>
+      </w:r>
+    </w:p>
+    <w:p>
+      <w:r>
+        <w:t>$ 2</w:t>
+      </w:r>
+    </w:p>
+    <w:p>
+      <w:r>
+        <w:t>write in:</w:t>
+      </w:r>
+    </w:p>
+    <w:p>
+      <w:r>
+        <w:t>* * 3 * * /bin/python /root/pythonfile/getData.py</w:t>
+      </w:r>
+    </w:p>
+    <w:p>
+      <w:r>
+        <w:t>to make the file run once a day at 3 am.</w:t>
+      </w:r>
+    </w:p>
+    <w:p>
+      <w:r>
+        <w:t>Save and exit using nano commands:</w:t>
+      </w:r>
+    </w:p>
+    <w:p>
+      <w:r>
+        <w:t>cltrl + O, ENTER,  cltrl + X</w:t>
+      </w:r>
+    </w:p>
+    <w:p>
+      <w:r>
+        <w:t>make sure the cron job is correctly set up by typing:</w:t>
+      </w:r>
+    </w:p>
+    <w:p>
+      <w:r>
+        <w:t>$ crontab -l</w:t>
+      </w:r>
+    </w:p>
+    <w:p/>
+    <w:p/>
+    <w:p>
+      <w:pPr>
+        <w:pStyle w:val="Subtitle"/>
+      </w:pPr>
+      <w:r>
+        <w:t>Result</w:t>
+      </w:r>
+    </w:p>
+    <w:p/>
+    <w:p>
+      <w:pPr>
+        <w:rPr>
           <w:color w:val="FFFFFF" w:themeColor="background1"/>
           <w:spacing w:val="15"/>
           <w:sz w:val="22"/>
@@ -1384,15 +1235,13 @@
         </w:rPr>
       </w:pPr>
       <w:r>
-        <w:t xml:space="preserve">$ </w:t>
-      </w:r>
-      <w:proofErr w:type="spellStart"/>
-      <w:r>
-        <w:t>crontab</w:t>
-      </w:r>
-      <w:proofErr w:type="spellEnd"/>
-      <w:r>
-        <w:t xml:space="preserve"> -l</w:t>
+        <w:t>see</w:t>
+      </w:r>
+      <w:r>
+        <w:t xml:space="preserve"> </w:t>
+      </w:r>
+      <w:r>
+        <w:t>46.101.111.222</w:t>
       </w:r>
       <w:r>
         <w:br w:type="page"/>
@@ -1404,6 +1253,11 @@
       </w:pPr>
       <w:r>
         <w:lastRenderedPageBreak/>
+        <w:t xml:space="preserve">final </w:t>
+      </w:r>
+      <w:bookmarkStart w:id="0" w:name="_GoBack"/>
+      <w:bookmarkEnd w:id="0"/>
+      <w:r>
         <w:t>Result</w:t>
       </w:r>
     </w:p>
@@ -4000,6 +3854,7 @@
   <w:style w:type="character" w:default="1" w:styleId="DefaultParagraphFont">
     <w:name w:val="Default Paragraph Font"/>
     <w:uiPriority w:val="1"/>
+    <w:semiHidden/>
     <w:unhideWhenUsed/>
   </w:style>
   <w:style w:type="table" w:default="1" w:styleId="TableNormal">

</xml_diff>

<commit_message>
The documentation - again
</commit_message>
<xml_diff>
--- a/Server project.docx
+++ b/Server project.docx
@@ -20,8 +20,37 @@
         <w:jc w:val="center"/>
       </w:pPr>
       <w:r>
-        <w:t>by Mao Heng, Sebastian Rieger, Michal Stachnio, Twinkel Van Impe and Danilo Zocco</w:t>
-      </w:r>
+        <w:t xml:space="preserve">by Mao </w:t>
+      </w:r>
+      <w:proofErr w:type="spellStart"/>
+      <w:r>
+        <w:t>Heng</w:t>
+      </w:r>
+      <w:proofErr w:type="spellEnd"/>
+      <w:r>
+        <w:t xml:space="preserve">, Sebastian </w:t>
+      </w:r>
+      <w:proofErr w:type="spellStart"/>
+      <w:r>
+        <w:t>Rieger</w:t>
+      </w:r>
+      <w:proofErr w:type="spellEnd"/>
+      <w:r>
+        <w:t xml:space="preserve">, Michal </w:t>
+      </w:r>
+      <w:proofErr w:type="spellStart"/>
+      <w:r>
+        <w:t>Stachnio</w:t>
+      </w:r>
+      <w:proofErr w:type="spellEnd"/>
+      <w:r>
+        <w:t xml:space="preserve">, Twinkel Van Impe and Danilo </w:t>
+      </w:r>
+      <w:proofErr w:type="spellStart"/>
+      <w:r>
+        <w:t>Zocco</w:t>
+      </w:r>
+      <w:proofErr w:type="spellEnd"/>
     </w:p>
     <w:p>
       <w:pPr>
@@ -162,8 +191,21 @@
         <w:spacing w:line="276" w:lineRule="auto"/>
       </w:pPr>
       <w:r>
-        <w:t>Make Github account, apply for education pack and look up code for DigitalOcean</w:t>
-      </w:r>
+        <w:t xml:space="preserve">Make </w:t>
+      </w:r>
+      <w:proofErr w:type="spellStart"/>
+      <w:r>
+        <w:t>Github</w:t>
+      </w:r>
+      <w:proofErr w:type="spellEnd"/>
+      <w:r>
+        <w:t xml:space="preserve"> account, apply for education pack and look up code for </w:t>
+      </w:r>
+      <w:proofErr w:type="spellStart"/>
+      <w:r>
+        <w:t>DigitalOcean</w:t>
+      </w:r>
+      <w:proofErr w:type="spellEnd"/>
     </w:p>
     <w:p>
       <w:pPr>
@@ -175,7 +217,15 @@
         <w:spacing w:line="276" w:lineRule="auto"/>
       </w:pPr>
       <w:r>
-        <w:t>Make DigitalOcean account</w:t>
+        <w:t xml:space="preserve">Make </w:t>
+      </w:r>
+      <w:proofErr w:type="spellStart"/>
+      <w:r>
+        <w:t>DigitalOcean</w:t>
+      </w:r>
+      <w:proofErr w:type="spellEnd"/>
+      <w:r>
+        <w:t xml:space="preserve"> account</w:t>
       </w:r>
     </w:p>
     <w:p>
@@ -188,7 +238,23 @@
         <w:spacing w:line="276" w:lineRule="auto"/>
       </w:pPr>
       <w:r>
-        <w:t>Insert the Github code in your DigitalOcean profile (‘Settings’ &gt; ‘Billing’) to receive $50 credit</w:t>
+        <w:t xml:space="preserve">Insert the </w:t>
+      </w:r>
+      <w:proofErr w:type="spellStart"/>
+      <w:r>
+        <w:t>Github</w:t>
+      </w:r>
+      <w:proofErr w:type="spellEnd"/>
+      <w:r>
+        <w:t xml:space="preserve"> code in your </w:t>
+      </w:r>
+      <w:proofErr w:type="spellStart"/>
+      <w:r>
+        <w:t>DigitalOcean</w:t>
+      </w:r>
+      <w:proofErr w:type="spellEnd"/>
+      <w:r>
+        <w:t xml:space="preserve"> profile (‘Settings’ &gt; ‘Billing’) to receive $50 credit</w:t>
       </w:r>
       <w:r>
         <w:t>.</w:t>
@@ -600,20 +666,52 @@
           <w:i/>
           <w:color w:val="000000" w:themeColor="text1"/>
         </w:rPr>
-        <w:t xml:space="preserve">#!/usr/bin/python </w:t>
-      </w:r>
-      <w:r>
-        <w:rPr>
-          <w:color w:val="000000" w:themeColor="text1"/>
-        </w:rPr>
-        <w:t xml:space="preserve">should be replaced by </w:t>
-      </w:r>
+        <w:t>#!/</w:t>
+      </w:r>
+      <w:proofErr w:type="spellStart"/>
       <w:r>
         <w:rPr>
           <w:i/>
           <w:color w:val="000000" w:themeColor="text1"/>
         </w:rPr>
-        <w:t xml:space="preserve">#!/usr/bin/python3 </w:t>
+        <w:t>usr</w:t>
+      </w:r>
+      <w:proofErr w:type="spellEnd"/>
+      <w:r>
+        <w:rPr>
+          <w:i/>
+          <w:color w:val="000000" w:themeColor="text1"/>
+        </w:rPr>
+        <w:t xml:space="preserve">/bin/python </w:t>
+      </w:r>
+      <w:r>
+        <w:rPr>
+          <w:color w:val="000000" w:themeColor="text1"/>
+        </w:rPr>
+        <w:t xml:space="preserve">should be replaced by </w:t>
+      </w:r>
+      <w:r>
+        <w:rPr>
+          <w:i/>
+          <w:color w:val="000000" w:themeColor="text1"/>
+        </w:rPr>
+        <w:t>#!/</w:t>
+      </w:r>
+      <w:proofErr w:type="spellStart"/>
+      <w:r>
+        <w:rPr>
+          <w:i/>
+          <w:color w:val="000000" w:themeColor="text1"/>
+        </w:rPr>
+        <w:t>usr</w:t>
+      </w:r>
+      <w:proofErr w:type="spellEnd"/>
+      <w:r>
+        <w:rPr>
+          <w:i/>
+          <w:color w:val="000000" w:themeColor="text1"/>
+        </w:rPr>
+        <w:t xml:space="preserve">/bin/python3 </w:t>
       </w:r>
       <w:r>
         <w:rPr>
@@ -849,7 +947,7 @@
         <w:pStyle w:val="Heading1"/>
       </w:pPr>
       <w:r>
-        <w:t>Python files</w:t>
+        <w:t>The code</w:t>
       </w:r>
     </w:p>
     <w:p/>
@@ -905,12 +1003,14 @@
           <w:b/>
         </w:rPr>
       </w:pPr>
+      <w:proofErr w:type="spellStart"/>
       <w:r>
         <w:rPr>
           <w:b/>
         </w:rPr>
         <w:t>Cron</w:t>
       </w:r>
+      <w:proofErr w:type="spellEnd"/>
       <w:r>
         <w:rPr>
           <w:b/>
@@ -932,7 +1032,10 @@
         <w:pStyle w:val="Subtitle"/>
       </w:pPr>
       <w:r>
-        <w:t>Our python files</w:t>
+        <w:t xml:space="preserve">Our </w:t>
+      </w:r>
+      <w:r>
+        <w:t>code</w:t>
       </w:r>
     </w:p>
     <w:p>
@@ -979,13 +1082,13 @@
         <w:rPr>
           <w:b/>
         </w:rPr>
-        <w:t>Retrieving</w:t>
+        <w:t>Python script</w:t>
       </w:r>
       <w:r>
         <w:rPr>
           <w:b/>
         </w:rPr>
-        <w:t xml:space="preserve"> data:</w:t>
+        <w:t>:</w:t>
       </w:r>
       <w:r>
         <w:t xml:space="preserve"> </w:t>
@@ -1008,7 +1111,33 @@
         <w:rPr>
           <w:b/>
         </w:rPr>
-        <w:t>The commands used:</w:t>
+        <w:t>The commands used</w:t>
+      </w:r>
+      <w:r>
+        <w:rPr>
+          <w:b/>
+        </w:rPr>
+        <w:t xml:space="preserve"> (including </w:t>
+      </w:r>
+      <w:proofErr w:type="spellStart"/>
+      <w:r>
+        <w:rPr>
+          <w:b/>
+        </w:rPr>
+        <w:t>Cron</w:t>
+      </w:r>
+      <w:proofErr w:type="spellEnd"/>
+      <w:r>
+        <w:rPr>
+          <w:b/>
+        </w:rPr>
+        <w:t xml:space="preserve"> set-up)</w:t>
+      </w:r>
+      <w:r>
+        <w:rPr>
+          <w:b/>
+        </w:rPr>
+        <w:t>:</w:t>
       </w:r>
       <w:r>
         <w:t xml:space="preserve"> Commands server.docx</w:t>
@@ -1097,124 +1226,10 @@
         <w:t>see option_chain.csv</w:t>
       </w:r>
     </w:p>
-    <w:p/>
-    <w:p/>
-    <w:p>
-      <w:pPr>
-        <w:pStyle w:val="Subtitle"/>
-      </w:pPr>
-      <w:r>
-        <w:t>Cron</w:t>
-      </w:r>
-    </w:p>
-    <w:p/>
-    <w:p>
-      <w:r>
-        <w:t>$ apt-get install cron</w:t>
-      </w:r>
-    </w:p>
-    <w:p>
-      <w:r>
-        <w:t>$ service cron start</w:t>
-      </w:r>
-    </w:p>
-    <w:p>
-      <w:r>
-        <w:t>{optional, to make sure it works} $ service cron status</w:t>
-      </w:r>
-    </w:p>
-    <w:p>
-      <w:r>
-        <w:t>{optional, allows to see all the jobs currently working} $ crontab -l</w:t>
-      </w:r>
-    </w:p>
-    <w:p>
-      <w:r>
-        <w:t>find the folder where python is stored:</w:t>
-      </w:r>
-    </w:p>
-    <w:p>
-      <w:r>
-        <w:t>$ which python</w:t>
-      </w:r>
-    </w:p>
-    <w:p>
-      <w:r>
-        <w:t>for me, this is /usr/bin/python</w:t>
-      </w:r>
-    </w:p>
-    <w:p>
-      <w:r>
-        <w:t>Make sure you know where your python file is stored by going there using cd command, and then typing</w:t>
-      </w:r>
-    </w:p>
-    <w:p>
-      <w:r>
-        <w:t>$ pwd</w:t>
-      </w:r>
-    </w:p>
-    <w:p>
-      <w:r>
-        <w:t>For me, the python file is in /root/pythonfile/getData.py</w:t>
-      </w:r>
-    </w:p>
-    <w:p>
-      <w:r>
-        <w:lastRenderedPageBreak/>
-        <w:t>To start a new cronjob:</w:t>
-      </w:r>
-    </w:p>
-    <w:p>
-      <w:r>
-        <w:t>$ crontab -e</w:t>
-      </w:r>
-    </w:p>
-    <w:p>
-      <w:r>
-        <w:t>It will ask you which editor you prefer, select 2 to write in nano</w:t>
-      </w:r>
-    </w:p>
-    <w:p>
-      <w:r>
-        <w:t>$ 2</w:t>
-      </w:r>
-    </w:p>
-    <w:p>
-      <w:r>
-        <w:t>write in:</w:t>
-      </w:r>
-    </w:p>
-    <w:p>
-      <w:r>
-        <w:t>* * 3 * * /bin/python /root/pythonfile/getData.py</w:t>
-      </w:r>
-    </w:p>
-    <w:p>
-      <w:r>
-        <w:t>to make the file run once a day at 3 am.</w:t>
-      </w:r>
-    </w:p>
-    <w:p>
-      <w:r>
-        <w:t>Save and exit using nano commands:</w:t>
-      </w:r>
-    </w:p>
-    <w:p>
-      <w:r>
-        <w:t>cltrl + O, ENTER,  cltrl + X</w:t>
-      </w:r>
-    </w:p>
-    <w:p>
-      <w:r>
-        <w:t>make sure the cron job is correctly set up by typing:</w:t>
-      </w:r>
-    </w:p>
-    <w:p>
-      <w:r>
-        <w:t>$ crontab -l</w:t>
-      </w:r>
-    </w:p>
-    <w:p/>
+    <w:p>
+      <w:bookmarkStart w:id="0" w:name="_GoBack"/>
+      <w:bookmarkEnd w:id="0"/>
+    </w:p>
     <w:p/>
     <w:p>
       <w:pPr>
@@ -1255,8 +1270,6 @@
         <w:lastRenderedPageBreak/>
         <w:t xml:space="preserve">final </w:t>
       </w:r>
-      <w:bookmarkStart w:id="0" w:name="_GoBack"/>
-      <w:bookmarkEnd w:id="0"/>
       <w:r>
         <w:t>Result</w:t>
       </w:r>

</xml_diff>